<commit_message>
modify the course table
</commit_message>
<xml_diff>
--- a/Intro/Proposal_PythonInFinance.docx
+++ b/Intro/Proposal_PythonInFinance.docx
@@ -260,8 +260,8 @@
       </w:tblPr>
       <w:tblGrid>
         <w:gridCol w:w="562"/>
-        <w:gridCol w:w="2835"/>
-        <w:gridCol w:w="4536"/>
+        <w:gridCol w:w="3402"/>
+        <w:gridCol w:w="3969"/>
         <w:gridCol w:w="709"/>
         <w:gridCol w:w="1022"/>
       </w:tblGrid>
@@ -295,7 +295,7 @@
         </w:tc>
         <w:tc>
           <w:tcPr>
-            <w:tcW w:w="2835" w:type="dxa"/>
+            <w:tcW w:w="3402" w:type="dxa"/>
             <w:tcBorders>
               <w:top w:val="single" w:sz="4" w:space="0" w:color="000000"/>
               <w:left w:val="single" w:sz="4" w:space="0" w:color="000000"/>
@@ -330,7 +330,7 @@
         </w:tc>
         <w:tc>
           <w:tcPr>
-            <w:tcW w:w="4536" w:type="dxa"/>
+            <w:tcW w:w="3969" w:type="dxa"/>
             <w:tcBorders>
               <w:top w:val="single" w:sz="4" w:space="0" w:color="000000"/>
               <w:left w:val="single" w:sz="4" w:space="0" w:color="000000"/>
@@ -458,7 +458,7 @@
         </w:tc>
         <w:tc>
           <w:tcPr>
-            <w:tcW w:w="2835" w:type="dxa"/>
+            <w:tcW w:w="3402" w:type="dxa"/>
             <w:tcBorders>
               <w:top w:val="single" w:sz="4" w:space="0" w:color="000000"/>
               <w:left w:val="single" w:sz="4" w:space="0" w:color="000000"/>
@@ -487,7 +487,7 @@
         </w:tc>
         <w:tc>
           <w:tcPr>
-            <w:tcW w:w="4536" w:type="dxa"/>
+            <w:tcW w:w="3969" w:type="dxa"/>
             <w:tcBorders>
               <w:top w:val="single" w:sz="4" w:space="0" w:color="000000"/>
               <w:left w:val="single" w:sz="4" w:space="0" w:color="000000"/>
@@ -589,7 +589,7 @@
         </w:tc>
         <w:tc>
           <w:tcPr>
-            <w:tcW w:w="2835" w:type="dxa"/>
+            <w:tcW w:w="3402" w:type="dxa"/>
             <w:tcBorders>
               <w:top w:val="single" w:sz="4" w:space="0" w:color="000000"/>
               <w:left w:val="single" w:sz="4" w:space="0" w:color="000000"/>
@@ -615,7 +615,7 @@
         </w:tc>
         <w:tc>
           <w:tcPr>
-            <w:tcW w:w="4536" w:type="dxa"/>
+            <w:tcW w:w="3969" w:type="dxa"/>
             <w:tcBorders>
               <w:top w:val="single" w:sz="4" w:space="0" w:color="000000"/>
               <w:left w:val="single" w:sz="4" w:space="0" w:color="000000"/>
@@ -708,7 +708,7 @@
         </w:tc>
         <w:tc>
           <w:tcPr>
-            <w:tcW w:w="2835" w:type="dxa"/>
+            <w:tcW w:w="3402" w:type="dxa"/>
             <w:tcBorders>
               <w:top w:val="single" w:sz="4" w:space="0" w:color="000000"/>
               <w:left w:val="single" w:sz="4" w:space="0" w:color="000000"/>
@@ -734,27 +734,24 @@
         </w:tc>
         <w:tc>
           <w:tcPr>
-            <w:tcW w:w="4536" w:type="dxa"/>
-            <w:tcBorders>
-              <w:top w:val="single" w:sz="4" w:space="0" w:color="000000"/>
-              <w:left w:val="single" w:sz="4" w:space="0" w:color="000000"/>
-              <w:bottom w:val="single" w:sz="4" w:space="0" w:color="000000"/>
-              <w:right w:val="single" w:sz="4" w:space="0" w:color="000000"/>
-            </w:tcBorders>
-            <w:shd w:val="clear" w:color="auto" w:fill="auto"/>
-            <w:tcMar>
-              <w:top w:w="0" w:type="dxa"/>
-              <w:left w:w="108" w:type="dxa"/>
-              <w:bottom w:w="0" w:type="dxa"/>
-              <w:right w:w="108" w:type="dxa"/>
-            </w:tcMar>
-          </w:tcPr>
-          <w:p>
-            <w:pPr>
-              <w:spacing w:after="0" w:line="240" w:lineRule="auto"/>
-              <w:rPr>
-                <w:rFonts w:hint="eastAsia"/>
-              </w:rPr>
+            <w:tcW w:w="3969" w:type="dxa"/>
+            <w:tcBorders>
+              <w:top w:val="single" w:sz="4" w:space="0" w:color="000000"/>
+              <w:left w:val="single" w:sz="4" w:space="0" w:color="000000"/>
+              <w:bottom w:val="single" w:sz="4" w:space="0" w:color="000000"/>
+              <w:right w:val="single" w:sz="4" w:space="0" w:color="000000"/>
+            </w:tcBorders>
+            <w:shd w:val="clear" w:color="auto" w:fill="auto"/>
+            <w:tcMar>
+              <w:top w:w="0" w:type="dxa"/>
+              <w:left w:w="108" w:type="dxa"/>
+              <w:bottom w:w="0" w:type="dxa"/>
+              <w:right w:w="108" w:type="dxa"/>
+            </w:tcMar>
+          </w:tcPr>
+          <w:p>
+            <w:pPr>
+              <w:spacing w:after="0" w:line="240" w:lineRule="auto"/>
             </w:pPr>
             <w:r>
               <w:t xml:space="preserve">Variable, datatypes, </w:t>
@@ -848,7 +845,7 @@
         </w:tc>
         <w:tc>
           <w:tcPr>
-            <w:tcW w:w="2835" w:type="dxa"/>
+            <w:tcW w:w="3402" w:type="dxa"/>
             <w:tcBorders>
               <w:top w:val="single" w:sz="4" w:space="0" w:color="000000"/>
               <w:left w:val="single" w:sz="4" w:space="0" w:color="000000"/>
@@ -874,7 +871,7 @@
         </w:tc>
         <w:tc>
           <w:tcPr>
-            <w:tcW w:w="4536" w:type="dxa"/>
+            <w:tcW w:w="3969" w:type="dxa"/>
             <w:tcBorders>
               <w:top w:val="single" w:sz="4" w:space="0" w:color="000000"/>
               <w:left w:val="single" w:sz="4" w:space="0" w:color="000000"/>
@@ -970,56 +967,77 @@
         </w:tc>
         <w:tc>
           <w:tcPr>
-            <w:tcW w:w="2835" w:type="dxa"/>
-            <w:tcBorders>
-              <w:top w:val="single" w:sz="4" w:space="0" w:color="000000"/>
-              <w:left w:val="single" w:sz="4" w:space="0" w:color="000000"/>
-              <w:bottom w:val="single" w:sz="4" w:space="0" w:color="000000"/>
-              <w:right w:val="single" w:sz="4" w:space="0" w:color="000000"/>
-            </w:tcBorders>
-            <w:shd w:val="clear" w:color="auto" w:fill="auto"/>
-            <w:tcMar>
-              <w:top w:w="0" w:type="dxa"/>
-              <w:left w:w="108" w:type="dxa"/>
-              <w:bottom w:w="0" w:type="dxa"/>
-              <w:right w:w="108" w:type="dxa"/>
-            </w:tcMar>
-          </w:tcPr>
-          <w:p>
-            <w:pPr>
-              <w:spacing w:after="0" w:line="240" w:lineRule="auto"/>
-            </w:pPr>
-            <w:r>
-              <w:t xml:space="preserve">Handing </w:t>
-            </w:r>
-            <w:r>
-              <w:t>Other data files by Python</w:t>
-            </w:r>
-          </w:p>
-        </w:tc>
-        <w:tc>
-          <w:tcPr>
-            <w:tcW w:w="4536" w:type="dxa"/>
-            <w:tcBorders>
-              <w:top w:val="single" w:sz="4" w:space="0" w:color="000000"/>
-              <w:left w:val="single" w:sz="4" w:space="0" w:color="000000"/>
-              <w:bottom w:val="single" w:sz="4" w:space="0" w:color="000000"/>
-              <w:right w:val="single" w:sz="4" w:space="0" w:color="000000"/>
-            </w:tcBorders>
-            <w:shd w:val="clear" w:color="auto" w:fill="auto"/>
-            <w:tcMar>
-              <w:top w:w="0" w:type="dxa"/>
-              <w:left w:w="108" w:type="dxa"/>
-              <w:bottom w:w="0" w:type="dxa"/>
-              <w:right w:w="108" w:type="dxa"/>
-            </w:tcMar>
-          </w:tcPr>
-          <w:p>
-            <w:pPr>
-              <w:spacing w:after="0" w:line="240" w:lineRule="auto"/>
-            </w:pPr>
-            <w:r>
-              <w:t>Pdf, word, img, api</w:t>
+            <w:tcW w:w="3402" w:type="dxa"/>
+            <w:tcBorders>
+              <w:top w:val="single" w:sz="4" w:space="0" w:color="000000"/>
+              <w:left w:val="single" w:sz="4" w:space="0" w:color="000000"/>
+              <w:bottom w:val="single" w:sz="4" w:space="0" w:color="000000"/>
+              <w:right w:val="single" w:sz="4" w:space="0" w:color="000000"/>
+            </w:tcBorders>
+            <w:shd w:val="clear" w:color="auto" w:fill="auto"/>
+            <w:tcMar>
+              <w:top w:w="0" w:type="dxa"/>
+              <w:left w:w="108" w:type="dxa"/>
+              <w:bottom w:w="0" w:type="dxa"/>
+              <w:right w:w="108" w:type="dxa"/>
+            </w:tcMar>
+          </w:tcPr>
+          <w:p>
+            <w:pPr>
+              <w:spacing w:after="0" w:line="240" w:lineRule="auto"/>
+            </w:pPr>
+            <w:r>
+              <w:t>F</w:t>
+            </w:r>
+            <w:r>
+              <w:t>ile</w:t>
+            </w:r>
+            <w:r>
+              <w:t xml:space="preserve"> </w:t>
+            </w:r>
+            <w:r>
+              <w:rPr>
+                <w:rFonts w:hint="eastAsia"/>
+              </w:rPr>
+              <w:t>/ folder</w:t>
+            </w:r>
+            <w:r>
+              <w:t xml:space="preserve"> operations</w:t>
+            </w:r>
+          </w:p>
+        </w:tc>
+        <w:tc>
+          <w:tcPr>
+            <w:tcW w:w="3969" w:type="dxa"/>
+            <w:tcBorders>
+              <w:top w:val="single" w:sz="4" w:space="0" w:color="000000"/>
+              <w:left w:val="single" w:sz="4" w:space="0" w:color="000000"/>
+              <w:bottom w:val="single" w:sz="4" w:space="0" w:color="000000"/>
+              <w:right w:val="single" w:sz="4" w:space="0" w:color="000000"/>
+            </w:tcBorders>
+            <w:shd w:val="clear" w:color="auto" w:fill="auto"/>
+            <w:tcMar>
+              <w:top w:w="0" w:type="dxa"/>
+              <w:left w:w="108" w:type="dxa"/>
+              <w:bottom w:w="0" w:type="dxa"/>
+              <w:right w:w="108" w:type="dxa"/>
+            </w:tcMar>
+          </w:tcPr>
+          <w:p>
+            <w:pPr>
+              <w:spacing w:after="0" w:line="240" w:lineRule="auto"/>
+            </w:pPr>
+            <w:r>
+              <w:t xml:space="preserve">File </w:t>
+            </w:r>
+            <w:r>
+              <w:rPr>
+                <w:rFonts w:hint="eastAsia"/>
+              </w:rPr>
+              <w:t>/ folder</w:t>
+            </w:r>
+            <w:r>
+              <w:t xml:space="preserve"> operations</w:t>
             </w:r>
           </w:p>
         </w:tc>
@@ -1038,7 +1056,7 @@
               <w:spacing w:after="0" w:line="240" w:lineRule="auto"/>
             </w:pPr>
             <w:r>
-              <w:t>2</w:t>
+              <w:t>1</w:t>
             </w:r>
           </w:p>
         </w:tc>
@@ -1057,7 +1075,7 @@
               <w:spacing w:after="0" w:line="240" w:lineRule="auto"/>
             </w:pPr>
             <w:r>
-              <w:t>TIANSHAN</w:t>
+              <w:t>HEWEI</w:t>
             </w:r>
           </w:p>
         </w:tc>
@@ -1085,55 +1103,61 @@
               <w:spacing w:after="0" w:line="240" w:lineRule="auto"/>
               <w:jc w:val="center"/>
             </w:pPr>
-          </w:p>
-        </w:tc>
-        <w:tc>
-          <w:tcPr>
-            <w:tcW w:w="2835" w:type="dxa"/>
-            <w:tcBorders>
-              <w:top w:val="single" w:sz="4" w:space="0" w:color="000000"/>
-              <w:left w:val="single" w:sz="4" w:space="0" w:color="000000"/>
-              <w:bottom w:val="single" w:sz="4" w:space="0" w:color="000000"/>
-              <w:right w:val="single" w:sz="4" w:space="0" w:color="000000"/>
-            </w:tcBorders>
-            <w:shd w:val="clear" w:color="auto" w:fill="auto"/>
-            <w:tcMar>
-              <w:top w:w="0" w:type="dxa"/>
-              <w:left w:w="108" w:type="dxa"/>
-              <w:bottom w:w="0" w:type="dxa"/>
-              <w:right w:w="108" w:type="dxa"/>
-            </w:tcMar>
-          </w:tcPr>
-          <w:p>
-            <w:pPr>
-              <w:spacing w:after="0" w:line="240" w:lineRule="auto"/>
-            </w:pPr>
-            <w:r>
-              <w:t>Reporting and Virtualization</w:t>
-            </w:r>
-          </w:p>
-        </w:tc>
-        <w:tc>
-          <w:tcPr>
-            <w:tcW w:w="4536" w:type="dxa"/>
-            <w:tcBorders>
-              <w:top w:val="single" w:sz="4" w:space="0" w:color="000000"/>
-              <w:left w:val="single" w:sz="4" w:space="0" w:color="000000"/>
-              <w:bottom w:val="single" w:sz="4" w:space="0" w:color="000000"/>
-              <w:right w:val="single" w:sz="4" w:space="0" w:color="000000"/>
-            </w:tcBorders>
-            <w:shd w:val="clear" w:color="auto" w:fill="auto"/>
-            <w:tcMar>
-              <w:top w:w="0" w:type="dxa"/>
-              <w:left w:w="108" w:type="dxa"/>
-              <w:bottom w:w="0" w:type="dxa"/>
-              <w:right w:w="108" w:type="dxa"/>
-            </w:tcMar>
-          </w:tcPr>
-          <w:p>
-            <w:pPr>
-              <w:spacing w:after="0" w:line="240" w:lineRule="auto"/>
-            </w:pPr>
+            <w:r>
+              <w:t>5</w:t>
+            </w:r>
+          </w:p>
+        </w:tc>
+        <w:tc>
+          <w:tcPr>
+            <w:tcW w:w="3402" w:type="dxa"/>
+            <w:tcBorders>
+              <w:top w:val="single" w:sz="4" w:space="0" w:color="000000"/>
+              <w:left w:val="single" w:sz="4" w:space="0" w:color="000000"/>
+              <w:bottom w:val="single" w:sz="4" w:space="0" w:color="000000"/>
+              <w:right w:val="single" w:sz="4" w:space="0" w:color="000000"/>
+            </w:tcBorders>
+            <w:shd w:val="clear" w:color="auto" w:fill="auto"/>
+            <w:tcMar>
+              <w:top w:w="0" w:type="dxa"/>
+              <w:left w:w="108" w:type="dxa"/>
+              <w:bottom w:w="0" w:type="dxa"/>
+              <w:right w:w="108" w:type="dxa"/>
+            </w:tcMar>
+          </w:tcPr>
+          <w:p>
+            <w:pPr>
+              <w:spacing w:after="0" w:line="240" w:lineRule="auto"/>
+            </w:pPr>
+            <w:r>
+              <w:t>Handing Other data files by Python</w:t>
+            </w:r>
+          </w:p>
+        </w:tc>
+        <w:tc>
+          <w:tcPr>
+            <w:tcW w:w="3969" w:type="dxa"/>
+            <w:tcBorders>
+              <w:top w:val="single" w:sz="4" w:space="0" w:color="000000"/>
+              <w:left w:val="single" w:sz="4" w:space="0" w:color="000000"/>
+              <w:bottom w:val="single" w:sz="4" w:space="0" w:color="000000"/>
+              <w:right w:val="single" w:sz="4" w:space="0" w:color="000000"/>
+            </w:tcBorders>
+            <w:shd w:val="clear" w:color="auto" w:fill="auto"/>
+            <w:tcMar>
+              <w:top w:w="0" w:type="dxa"/>
+              <w:left w:w="108" w:type="dxa"/>
+              <w:bottom w:w="0" w:type="dxa"/>
+              <w:right w:w="108" w:type="dxa"/>
+            </w:tcMar>
+          </w:tcPr>
+          <w:p>
+            <w:pPr>
+              <w:spacing w:after="0" w:line="240" w:lineRule="auto"/>
+            </w:pPr>
+            <w:r>
+              <w:t>Pdf, word, img, api</w:t>
+            </w:r>
           </w:p>
         </w:tc>
         <w:tc>
@@ -1170,7 +1194,7 @@
               <w:spacing w:after="0" w:line="240" w:lineRule="auto"/>
             </w:pPr>
             <w:r>
-              <w:t>HEWEI</w:t>
+              <w:t>TIANSHAN</w:t>
             </w:r>
           </w:p>
         </w:tc>
@@ -1199,13 +1223,135 @@
               <w:jc w:val="center"/>
             </w:pPr>
             <w:r>
-              <w:t>3</w:t>
-            </w:r>
-          </w:p>
-        </w:tc>
-        <w:tc>
-          <w:tcPr>
-            <w:tcW w:w="2835" w:type="dxa"/>
+              <w:t>6</w:t>
+            </w:r>
+          </w:p>
+        </w:tc>
+        <w:tc>
+          <w:tcPr>
+            <w:tcW w:w="3402" w:type="dxa"/>
+            <w:tcBorders>
+              <w:top w:val="single" w:sz="4" w:space="0" w:color="000000"/>
+              <w:left w:val="single" w:sz="4" w:space="0" w:color="000000"/>
+              <w:bottom w:val="single" w:sz="4" w:space="0" w:color="000000"/>
+              <w:right w:val="single" w:sz="4" w:space="0" w:color="000000"/>
+            </w:tcBorders>
+            <w:shd w:val="clear" w:color="auto" w:fill="auto"/>
+            <w:tcMar>
+              <w:top w:w="0" w:type="dxa"/>
+              <w:left w:w="108" w:type="dxa"/>
+              <w:bottom w:w="0" w:type="dxa"/>
+              <w:right w:w="108" w:type="dxa"/>
+            </w:tcMar>
+          </w:tcPr>
+          <w:p>
+            <w:pPr>
+              <w:spacing w:after="0" w:line="240" w:lineRule="auto"/>
+            </w:pPr>
+            <w:r>
+              <w:t>Reporting and Virtualization</w:t>
+            </w:r>
+          </w:p>
+        </w:tc>
+        <w:tc>
+          <w:tcPr>
+            <w:tcW w:w="3969" w:type="dxa"/>
+            <w:tcBorders>
+              <w:top w:val="single" w:sz="4" w:space="0" w:color="000000"/>
+              <w:left w:val="single" w:sz="4" w:space="0" w:color="000000"/>
+              <w:bottom w:val="single" w:sz="4" w:space="0" w:color="000000"/>
+              <w:right w:val="single" w:sz="4" w:space="0" w:color="000000"/>
+            </w:tcBorders>
+            <w:shd w:val="clear" w:color="auto" w:fill="auto"/>
+            <w:tcMar>
+              <w:top w:w="0" w:type="dxa"/>
+              <w:left w:w="108" w:type="dxa"/>
+              <w:bottom w:w="0" w:type="dxa"/>
+              <w:right w:w="108" w:type="dxa"/>
+            </w:tcMar>
+          </w:tcPr>
+          <w:p>
+            <w:pPr>
+              <w:spacing w:after="0" w:line="240" w:lineRule="auto"/>
+            </w:pPr>
+            <w:r>
+              <w:t>Pivot table, Charts, Report, data v</w:t>
+            </w:r>
+            <w:r>
+              <w:t>irtualization</w:t>
+            </w:r>
+          </w:p>
+        </w:tc>
+        <w:tc>
+          <w:tcPr>
+            <w:tcW w:w="709" w:type="dxa"/>
+            <w:tcBorders>
+              <w:top w:val="single" w:sz="4" w:space="0" w:color="000000"/>
+              <w:left w:val="single" w:sz="4" w:space="0" w:color="000000"/>
+              <w:bottom w:val="single" w:sz="4" w:space="0" w:color="000000"/>
+              <w:right w:val="single" w:sz="4" w:space="0" w:color="000000"/>
+            </w:tcBorders>
+          </w:tcPr>
+          <w:p>
+            <w:pPr>
+              <w:spacing w:after="0" w:line="240" w:lineRule="auto"/>
+            </w:pPr>
+            <w:r>
+              <w:t>2</w:t>
+            </w:r>
+          </w:p>
+        </w:tc>
+        <w:tc>
+          <w:tcPr>
+            <w:tcW w:w="1022" w:type="dxa"/>
+            <w:tcBorders>
+              <w:top w:val="single" w:sz="4" w:space="0" w:color="000000"/>
+              <w:left w:val="single" w:sz="4" w:space="0" w:color="000000"/>
+              <w:bottom w:val="single" w:sz="4" w:space="0" w:color="000000"/>
+              <w:right w:val="single" w:sz="4" w:space="0" w:color="000000"/>
+            </w:tcBorders>
+          </w:tcPr>
+          <w:p>
+            <w:pPr>
+              <w:spacing w:after="0" w:line="240" w:lineRule="auto"/>
+            </w:pPr>
+            <w:r>
+              <w:t>HEWEI</w:t>
+            </w:r>
+          </w:p>
+        </w:tc>
+      </w:tr>
+      <w:tr>
+        <w:tc>
+          <w:tcPr>
+            <w:tcW w:w="562" w:type="dxa"/>
+            <w:tcBorders>
+              <w:top w:val="single" w:sz="4" w:space="0" w:color="000000"/>
+              <w:left w:val="single" w:sz="4" w:space="0" w:color="000000"/>
+              <w:bottom w:val="single" w:sz="4" w:space="0" w:color="000000"/>
+              <w:right w:val="single" w:sz="4" w:space="0" w:color="000000"/>
+            </w:tcBorders>
+            <w:shd w:val="clear" w:color="auto" w:fill="auto"/>
+            <w:tcMar>
+              <w:top w:w="0" w:type="dxa"/>
+              <w:left w:w="108" w:type="dxa"/>
+              <w:bottom w:w="0" w:type="dxa"/>
+              <w:right w:w="108" w:type="dxa"/>
+            </w:tcMar>
+          </w:tcPr>
+          <w:p>
+            <w:pPr>
+              <w:spacing w:after="0" w:line="240" w:lineRule="auto"/>
+              <w:jc w:val="center"/>
+            </w:pPr>
+            <w:r>
+              <w:t>7</w:t>
+            </w:r>
+          </w:p>
+        </w:tc>
+        <w:tc>
+          <w:tcPr>
+            <w:tcW w:w="3402" w:type="dxa"/>
             <w:tcBorders>
               <w:top w:val="single" w:sz="4" w:space="0" w:color="000000"/>
               <w:left w:val="single" w:sz="4" w:space="0" w:color="000000"/>
@@ -1231,30 +1377,27 @@
         </w:tc>
         <w:tc>
           <w:tcPr>
-            <w:tcW w:w="4536" w:type="dxa"/>
-            <w:tcBorders>
-              <w:top w:val="single" w:sz="4" w:space="0" w:color="000000"/>
-              <w:left w:val="single" w:sz="4" w:space="0" w:color="000000"/>
-              <w:bottom w:val="single" w:sz="4" w:space="0" w:color="000000"/>
-              <w:right w:val="single" w:sz="4" w:space="0" w:color="000000"/>
-            </w:tcBorders>
-            <w:shd w:val="clear" w:color="auto" w:fill="auto"/>
-            <w:tcMar>
-              <w:top w:w="0" w:type="dxa"/>
-              <w:left w:w="108" w:type="dxa"/>
-              <w:bottom w:w="0" w:type="dxa"/>
-              <w:right w:w="108" w:type="dxa"/>
-            </w:tcMar>
-          </w:tcPr>
-          <w:p>
-            <w:pPr>
-              <w:spacing w:after="0" w:line="240" w:lineRule="auto"/>
-            </w:pPr>
-            <w:r>
-              <w:t>OOP</w:t>
-            </w:r>
-            <w:r>
-              <w:t xml:space="preserve"> / MYSQL</w:t>
+            <w:tcW w:w="3969" w:type="dxa"/>
+            <w:tcBorders>
+              <w:top w:val="single" w:sz="4" w:space="0" w:color="000000"/>
+              <w:left w:val="single" w:sz="4" w:space="0" w:color="000000"/>
+              <w:bottom w:val="single" w:sz="4" w:space="0" w:color="000000"/>
+              <w:right w:val="single" w:sz="4" w:space="0" w:color="000000"/>
+            </w:tcBorders>
+            <w:shd w:val="clear" w:color="auto" w:fill="auto"/>
+            <w:tcMar>
+              <w:top w:w="0" w:type="dxa"/>
+              <w:left w:w="108" w:type="dxa"/>
+              <w:bottom w:w="0" w:type="dxa"/>
+              <w:right w:w="108" w:type="dxa"/>
+            </w:tcMar>
+          </w:tcPr>
+          <w:p>
+            <w:pPr>
+              <w:spacing w:after="0" w:line="240" w:lineRule="auto"/>
+            </w:pPr>
+            <w:r>
+              <w:t>OOP / MYSQL</w:t>
             </w:r>
           </w:p>
         </w:tc>
@@ -1273,7 +1416,7 @@
               <w:spacing w:after="0" w:line="240" w:lineRule="auto"/>
             </w:pPr>
             <w:r>
-              <w:t>3</w:t>
+              <w:t>2</w:t>
             </w:r>
           </w:p>
         </w:tc>
@@ -1317,6 +1460,7 @@
     <w:p>
       <w:pPr>
         <w:rPr>
+          <w:rFonts w:hint="eastAsia"/>
           <w:b/>
           <w:bCs/>
         </w:rPr>
@@ -1877,15 +2021,15 @@
         <w:tblLook w:val="04A0" w:firstRow="1" w:lastRow="0" w:firstColumn="1" w:lastColumn="0" w:noHBand="0" w:noVBand="1"/>
       </w:tblPr>
       <w:tblGrid>
-        <w:gridCol w:w="2547"/>
-        <w:gridCol w:w="2268"/>
+        <w:gridCol w:w="2122"/>
+        <w:gridCol w:w="2551"/>
         <w:gridCol w:w="2126"/>
-        <w:gridCol w:w="2075"/>
+        <w:gridCol w:w="2217"/>
       </w:tblGrid>
       <w:tr>
         <w:tc>
           <w:tcPr>
-            <w:tcW w:w="2547" w:type="dxa"/>
+            <w:tcW w:w="2122" w:type="dxa"/>
           </w:tcPr>
           <w:p>
             <w:pPr>
@@ -1920,7 +2064,7 @@
         </w:tc>
         <w:tc>
           <w:tcPr>
-            <w:tcW w:w="2268" w:type="dxa"/>
+            <w:tcW w:w="2551" w:type="dxa"/>
           </w:tcPr>
           <w:p>
             <w:pPr>
@@ -1960,7 +2104,7 @@
         </w:tc>
         <w:tc>
           <w:tcPr>
-            <w:tcW w:w="2075" w:type="dxa"/>
+            <w:tcW w:w="2217" w:type="dxa"/>
           </w:tcPr>
           <w:p>
             <w:pPr>
@@ -1974,14 +2118,83 @@
                 <w:b/>
                 <w:bCs/>
               </w:rPr>
-              <w:t xml:space="preserve">Day </w:t>
-            </w:r>
-            <w:r>
+              <w:t>Day 4</w:t>
+            </w:r>
+          </w:p>
+        </w:tc>
+      </w:tr>
+      <w:tr>
+        <w:tc>
+          <w:tcPr>
+            <w:tcW w:w="2122" w:type="dxa"/>
+          </w:tcPr>
+          <w:p>
+            <w:pPr>
               <w:rPr>
                 <w:b/>
                 <w:bCs/>
               </w:rPr>
-              <w:t>4</w:t>
+            </w:pPr>
+          </w:p>
+        </w:tc>
+        <w:tc>
+          <w:tcPr>
+            <w:tcW w:w="2551" w:type="dxa"/>
+          </w:tcPr>
+          <w:p>
+            <w:r>
+              <w:t>Handling Excel by Python</w:t>
+            </w:r>
+          </w:p>
+          <w:p>
+            <w:pPr>
+              <w:rPr>
+                <w:b/>
+                <w:bCs/>
+              </w:rPr>
+            </w:pPr>
+            <w:r>
+              <w:t>Environment Setup</w:t>
+            </w:r>
+          </w:p>
+        </w:tc>
+        <w:tc>
+          <w:tcPr>
+            <w:tcW w:w="2126" w:type="dxa"/>
+          </w:tcPr>
+          <w:p>
+            <w:r>
+              <w:t xml:space="preserve">Case One </w:t>
+            </w:r>
+            <w:r>
+              <w:rPr>
+                <w:rFonts w:hint="eastAsia"/>
+              </w:rPr>
+              <w:t>（小英）</w:t>
+            </w:r>
+          </w:p>
+          <w:p>
+            <w:pPr>
+              <w:rPr>
+                <w:b/>
+                <w:bCs/>
+              </w:rPr>
+            </w:pPr>
+          </w:p>
+        </w:tc>
+        <w:tc>
+          <w:tcPr>
+            <w:tcW w:w="2217" w:type="dxa"/>
+          </w:tcPr>
+          <w:p>
+            <w:r>
+              <w:t xml:space="preserve">Case Two </w:t>
+            </w:r>
+            <w:r>
+              <w:rPr>
+                <w:rFonts w:hint="eastAsia"/>
+              </w:rPr>
+              <w:t>（胡斌）</w:t>
             </w:r>
           </w:p>
         </w:tc>
@@ -1989,8 +2202,13 @@
       <w:tr>
         <w:tc>
           <w:tcPr>
-            <w:tcW w:w="2547" w:type="dxa"/>
-          </w:tcPr>
+            <w:tcW w:w="2122" w:type="dxa"/>
+          </w:tcPr>
+          <w:p>
+            <w:r>
+              <w:t>Course Opening</w:t>
+            </w:r>
+          </w:p>
           <w:p>
             <w:pPr>
               <w:rPr>
@@ -1998,15 +2216,18 @@
                 <w:bCs/>
               </w:rPr>
             </w:pPr>
-          </w:p>
-        </w:tc>
-        <w:tc>
-          <w:tcPr>
-            <w:tcW w:w="2268" w:type="dxa"/>
-          </w:tcPr>
-          <w:p>
-            <w:r>
-              <w:t>Handling Excel by Python</w:t>
+            <w:r>
+              <w:t>Python Basics</w:t>
+            </w:r>
+          </w:p>
+        </w:tc>
+        <w:tc>
+          <w:tcPr>
+            <w:tcW w:w="2551" w:type="dxa"/>
+          </w:tcPr>
+          <w:p>
+            <w:r>
+              <w:t>Reporting and Virtualization</w:t>
             </w:r>
           </w:p>
           <w:p>
@@ -2017,7 +2238,7 @@
               </w:rPr>
             </w:pPr>
             <w:r>
-              <w:t>Environment Setup</w:t>
+              <w:t>Handing Other data files by Python</w:t>
             </w:r>
           </w:p>
         </w:tc>
@@ -2025,17 +2246,6 @@
           <w:tcPr>
             <w:tcW w:w="2126" w:type="dxa"/>
           </w:tcPr>
-          <w:p>
-            <w:r>
-              <w:t xml:space="preserve">Case One </w:t>
-            </w:r>
-            <w:r>
-              <w:rPr>
-                <w:rFonts w:hint="eastAsia"/>
-              </w:rPr>
-              <w:t>（小英）</w:t>
-            </w:r>
-          </w:p>
           <w:p>
             <w:pPr>
               <w:rPr>
@@ -2043,80 +2253,6 @@
                 <w:bCs/>
               </w:rPr>
             </w:pPr>
-          </w:p>
-        </w:tc>
-        <w:tc>
-          <w:tcPr>
-            <w:tcW w:w="2075" w:type="dxa"/>
-          </w:tcPr>
-          <w:p>
-            <w:r>
-              <w:t xml:space="preserve">Case Two </w:t>
-            </w:r>
-            <w:r>
-              <w:rPr>
-                <w:rFonts w:hint="eastAsia"/>
-              </w:rPr>
-              <w:t>（胡斌）</w:t>
-            </w:r>
-          </w:p>
-        </w:tc>
-      </w:tr>
-      <w:tr>
-        <w:tc>
-          <w:tcPr>
-            <w:tcW w:w="2547" w:type="dxa"/>
-          </w:tcPr>
-          <w:p>
-            <w:r>
-              <w:t>Course Opening</w:t>
-            </w:r>
-          </w:p>
-          <w:p>
-            <w:pPr>
-              <w:rPr>
-                <w:b/>
-                <w:bCs/>
-              </w:rPr>
-            </w:pPr>
-            <w:r>
-              <w:t>Python Basics</w:t>
-            </w:r>
-          </w:p>
-        </w:tc>
-        <w:tc>
-          <w:tcPr>
-            <w:tcW w:w="2268" w:type="dxa"/>
-          </w:tcPr>
-          <w:p>
-            <w:r>
-              <w:t>Reporting and Virtualization</w:t>
-            </w:r>
-          </w:p>
-          <w:p>
-            <w:pPr>
-              <w:rPr>
-                <w:b/>
-                <w:bCs/>
-              </w:rPr>
-            </w:pPr>
-            <w:r>
-              <w:t>Handing Other data files by Python</w:t>
-            </w:r>
-          </w:p>
-        </w:tc>
-        <w:tc>
-          <w:tcPr>
-            <w:tcW w:w="2126" w:type="dxa"/>
-          </w:tcPr>
-          <w:p>
-            <w:pPr>
-              <w:rPr>
-                <w:rFonts w:hint="eastAsia"/>
-                <w:b/>
-                <w:bCs/>
-              </w:rPr>
-            </w:pPr>
             <w:r>
               <w:t>Data Modelling and DB Operation</w:t>
             </w:r>
@@ -2124,7 +2260,7 @@
         </w:tc>
         <w:tc>
           <w:tcPr>
-            <w:tcW w:w="2075" w:type="dxa"/>
+            <w:tcW w:w="2217" w:type="dxa"/>
           </w:tcPr>
           <w:p>
             <w:r>
@@ -2190,12 +2326,24 @@
     </w:p>
     <w:p>
       <w:r>
-        <w:t>Cash pay:  $200</w:t>
-      </w:r>
-    </w:p>
-    <w:p>
-      <w:r>
-        <w:t>Student Discount price: $120</w:t>
+        <w:t>Cash pay:  $2</w:t>
+      </w:r>
+      <w:r>
+        <w:t>8</w:t>
+      </w:r>
+      <w:r>
+        <w:t>0</w:t>
+      </w:r>
+    </w:p>
+    <w:p>
+      <w:r>
+        <w:t>Group</w:t>
+      </w:r>
+      <w:r>
+        <w:t xml:space="preserve"> Discount price: $2</w:t>
+      </w:r>
+      <w:r>
+        <w:t>30</w:t>
       </w:r>
     </w:p>
     <w:sectPr>
@@ -2272,10 +2420,6 @@
     </w:p>
   </w:footnote>
 </w:footnotes>
-</file>
-
-<file path=word/numbering.xml><?xml version="1.0" encoding="utf-8"?>
-<w:numbering xmlns:wpc="http://schemas.microsoft.com/office/word/2010/wordprocessingCanvas" xmlns:cx="http://schemas.microsoft.com/office/drawing/2014/chartex" xmlns:cx1="http://schemas.microsoft.com/office/drawing/2015/9/8/chartex" xmlns:cx2="http://schemas.microsoft.com/office/drawing/2015/10/21/chartex" xmlns:cx3="http://schemas.microsoft.com/office/drawing/2016/5/9/chartex" xmlns:cx4="http://schemas.microsoft.com/office/drawing/2016/5/10/chartex" xmlns:cx5="http://schemas.microsoft.com/office/drawing/2016/5/11/chartex" xmlns:cx6="http://schemas.microsoft.com/office/drawing/2016/5/12/chartex" xmlns:cx7="http://schemas.microsoft.com/office/drawing/2016/5/13/chartex" xmlns:cx8="http://schemas.microsoft.com/office/drawing/2016/5/14/chartex" xmlns:mc="http://schemas.openxmlformats.org/markup-compatibility/2006" xmlns:aink="http://schemas.microsoft.com/office/drawing/2016/ink" xmlns:am3d="http://schemas.microsoft.com/office/drawing/2017/model3d" xmlns:o="urn:schemas-microsoft-com:office:office" xmlns:r="http://schemas.openxmlformats.org/officeDocument/2006/relationships" xmlns:m="http://schemas.openxmlformats.org/officeDocument/2006/math" xmlns:v="urn:schemas-microsoft-com:vml" xmlns:wp14="http://schemas.microsoft.com/office/word/2010/wordprocessingDrawing" xmlns:wp="http://schemas.openxmlformats.org/drawingml/2006/wordprocessingDrawing" xmlns:w10="urn:schemas-microsoft-com:office:word" xmlns:w="http://schemas.openxmlformats.org/wordprocessingml/2006/main" xmlns:w14="http://schemas.microsoft.com/office/word/2010/wordml" xmlns:w15="http://schemas.microsoft.com/office/word/2012/wordml" xmlns:w16cex="http://schemas.microsoft.com/office/word/2018/wordml/cex" xmlns:w16cid="http://schemas.microsoft.com/office/word/2016/wordml/cid" xmlns:w16="http://schemas.microsoft.com/office/word/2018/wordml" xmlns:w16se="http://schemas.microsoft.com/office/word/2015/wordml/symex" xmlns:wpg="http://schemas.microsoft.com/office/word/2010/wordprocessingGroup" xmlns:wpi="http://schemas.microsoft.com/office/word/2010/wordprocessingInk" xmlns:wne="http://schemas.microsoft.com/office/word/2006/wordml" xmlns:wps="http://schemas.microsoft.com/office/word/2010/wordprocessingShape" mc:Ignorable="w14 w15 w16se w16cid w16 w16cex wp14"/>
 </file>
 
 <file path=word/styles.xml><?xml version="1.0" encoding="utf-8"?>

</xml_diff>